<commit_message>
Router and weather app added
</commit_message>
<xml_diff>
--- a/High Level Thinking while building Projects.docx
+++ b/High Level Thinking while building Projects.docx
@@ -5,6 +5,8 @@
     <w:p>
       <w:pPr>
         <w:rPr>
+          <w:b/>
+          <w:bCs/>
           <w:sz w:val="28"/>
           <w:szCs w:val="28"/>
           <w:lang w:val="en-US"/>
@@ -12,6 +14,8 @@
       </w:pPr>
       <w:r>
         <w:rPr>
+          <w:b/>
+          <w:bCs/>
           <w:sz w:val="28"/>
           <w:szCs w:val="28"/>
           <w:lang w:val="en-US"/>
@@ -136,6 +140,8 @@
     <w:p>
       <w:pPr>
         <w:rPr>
+          <w:b/>
+          <w:bCs/>
           <w:sz w:val="28"/>
           <w:szCs w:val="28"/>
           <w:lang w:val="en-US"/>
@@ -143,6 +149,8 @@
       </w:pPr>
       <w:r>
         <w:rPr>
+          <w:b/>
+          <w:bCs/>
           <w:sz w:val="28"/>
           <w:szCs w:val="28"/>
           <w:lang w:val="en-US"/>
@@ -153,6 +161,8 @@
       <w:proofErr w:type="spellStart"/>
       <w:r>
         <w:rPr>
+          <w:b/>
+          <w:bCs/>
           <w:sz w:val="28"/>
           <w:szCs w:val="28"/>
           <w:lang w:val="en-US"/>

</xml_diff>